<commit_message>
Correção na visão de comportamento
</commit_message>
<xml_diff>
--- a/docs/visao-comportamento/visao-comportamento.docx
+++ b/docs/visao-comportamento/visao-comportamento.docx
@@ -2581,55 +2581,8 @@
                 <w:szCs w:val="22"/>
               </w:rPr>
             </w:pPr>
-            <w:r>
-              <w:rPr>
-                <w:sz w:val="22"/>
-                <w:szCs w:val="22"/>
-              </w:rPr>
-              <w:t>Clicar no botão de confirmação de questão</w:t>
-            </w:r>
-          </w:p>
-        </w:tc>
-        <w:tc>
-          <w:tcPr>
-            <w:tcW w:w="3453" w:type="dxa"/>
-            <w:tcBorders>
-              <w:top w:val="single" w:sz="4" w:space="0" w:color="auto"/>
-              <w:left w:val="single" w:sz="4" w:space="0" w:color="auto"/>
-              <w:bottom w:val="single" w:sz="4" w:space="0" w:color="auto"/>
-              <w:right w:val="single" w:sz="4" w:space="0" w:color="auto"/>
-            </w:tcBorders>
-          </w:tcPr>
-          <w:p>
-            <w:pPr>
-              <w:spacing w:line="276" w:lineRule="auto"/>
-              <w:rPr>
-                <w:sz w:val="22"/>
-                <w:szCs w:val="22"/>
-              </w:rPr>
-            </w:pPr>
-          </w:p>
-        </w:tc>
-      </w:tr>
-      <w:tr>
-        <w:tc>
-          <w:tcPr>
-            <w:tcW w:w="5569" w:type="dxa"/>
-            <w:tcBorders>
-              <w:top w:val="single" w:sz="4" w:space="0" w:color="auto"/>
-              <w:left w:val="single" w:sz="4" w:space="0" w:color="auto"/>
-              <w:bottom w:val="single" w:sz="4" w:space="0" w:color="auto"/>
-              <w:right w:val="single" w:sz="4" w:space="0" w:color="auto"/>
-            </w:tcBorders>
-          </w:tcPr>
-          <w:p>
-            <w:pPr>
-              <w:spacing w:line="276" w:lineRule="auto"/>
-              <w:rPr>
-                <w:sz w:val="22"/>
-                <w:szCs w:val="22"/>
-              </w:rPr>
-            </w:pPr>
+            <w:bookmarkStart w:id="0" w:name="_GoBack"/>
+            <w:bookmarkEnd w:id="0"/>
           </w:p>
         </w:tc>
         <w:tc>
@@ -2753,8 +2706,6 @@
       </w:tr>
     </w:tbl>
     <w:p>
-      <w:bookmarkStart w:id="0" w:name="_GoBack"/>
-      <w:bookmarkEnd w:id="0"/>
       <w:r>
         <w:br w:type="page"/>
       </w:r>
@@ -2980,7 +2931,7 @@
       <mc:AlternateContent>
         <mc:Choice Requires="wps">
           <w:drawing>
-            <wp:anchor distT="0" distB="0" distL="114300" distR="114300" simplePos="0" relativeHeight="251659264" behindDoc="0" locked="0" layoutInCell="1" allowOverlap="1">
+            <wp:anchor distT="0" distB="0" distL="114300" distR="114300" simplePos="0" relativeHeight="251659264" behindDoc="0" locked="0" layoutInCell="1" allowOverlap="1" wp14:anchorId="70BD5880" wp14:editId="2AF928E0">
               <wp:simplePos x="0" y="0"/>
               <wp:positionH relativeFrom="leftMargin">
                 <wp:align>right</wp:align>
@@ -3069,7 +3020,7 @@
         </mc:Choice>
         <mc:Fallback>
           <w:pict>
-            <v:shapetype id="_x0000_t202" coordsize="21600,21600" o:spt="202" path="m,l,21600r21600,l21600,xe">
+            <v:shapetype w14:anchorId="70BD5880" id="_x0000_t202" coordsize="21600,21600" o:spt="202" path="m,l,21600r21600,l21600,xe">
               <v:stroke joinstyle="miter"/>
               <v:path gradientshapeok="t" o:connecttype="rect"/>
             </v:shapetype>
@@ -3758,6 +3709,7 @@
     <w:lsdException w:name="HTML Sample" w:semiHidden="1" w:unhideWhenUsed="1"/>
     <w:lsdException w:name="HTML Typewriter" w:semiHidden="1" w:unhideWhenUsed="1"/>
     <w:lsdException w:name="HTML Variable" w:semiHidden="1" w:unhideWhenUsed="1"/>
+    <w:lsdException w:name="Normal Table" w:semiHidden="1" w:unhideWhenUsed="1"/>
     <w:lsdException w:name="annotation subject" w:semiHidden="1" w:unhideWhenUsed="1"/>
     <w:lsdException w:name="No List" w:semiHidden="1" w:unhideWhenUsed="1"/>
     <w:lsdException w:name="Outline List 1" w:semiHidden="1" w:unhideWhenUsed="1"/>
@@ -3800,8 +3752,11 @@
     <w:lsdException w:name="Table Contemporary" w:semiHidden="1" w:unhideWhenUsed="1"/>
     <w:lsdException w:name="Table Elegant" w:semiHidden="1" w:unhideWhenUsed="1"/>
     <w:lsdException w:name="Table Professional" w:semiHidden="1" w:unhideWhenUsed="1"/>
+    <w:lsdException w:name="Table Subtle 1" w:semiHidden="1" w:unhideWhenUsed="1"/>
     <w:lsdException w:name="Table Subtle 2" w:semiHidden="1" w:unhideWhenUsed="1"/>
     <w:lsdException w:name="Table Web 1" w:semiHidden="1" w:unhideWhenUsed="1"/>
+    <w:lsdException w:name="Table Web 2" w:semiHidden="1" w:unhideWhenUsed="1"/>
+    <w:lsdException w:name="Table Web 3" w:semiHidden="1" w:unhideWhenUsed="1"/>
     <w:lsdException w:name="Balloon Text" w:semiHidden="1" w:unhideWhenUsed="1"/>
     <w:lsdException w:name="Table Grid" w:uiPriority="39"/>
     <w:lsdException w:name="Table Theme" w:semiHidden="1" w:unhideWhenUsed="1"/>
@@ -4838,6 +4793,7 @@
     <w:lsdException w:name="HTML Sample" w:semiHidden="1" w:unhideWhenUsed="1"/>
     <w:lsdException w:name="HTML Typewriter" w:semiHidden="1" w:unhideWhenUsed="1"/>
     <w:lsdException w:name="HTML Variable" w:semiHidden="1" w:unhideWhenUsed="1"/>
+    <w:lsdException w:name="Normal Table" w:semiHidden="1" w:unhideWhenUsed="1"/>
     <w:lsdException w:name="annotation subject" w:semiHidden="1" w:unhideWhenUsed="1"/>
     <w:lsdException w:name="No List" w:semiHidden="1" w:unhideWhenUsed="1"/>
     <w:lsdException w:name="Outline List 1" w:semiHidden="1" w:unhideWhenUsed="1"/>
@@ -4880,8 +4836,11 @@
     <w:lsdException w:name="Table Contemporary" w:semiHidden="1" w:unhideWhenUsed="1"/>
     <w:lsdException w:name="Table Elegant" w:semiHidden="1" w:unhideWhenUsed="1"/>
     <w:lsdException w:name="Table Professional" w:semiHidden="1" w:unhideWhenUsed="1"/>
+    <w:lsdException w:name="Table Subtle 1" w:semiHidden="1" w:unhideWhenUsed="1"/>
     <w:lsdException w:name="Table Subtle 2" w:semiHidden="1" w:unhideWhenUsed="1"/>
     <w:lsdException w:name="Table Web 1" w:semiHidden="1" w:unhideWhenUsed="1"/>
+    <w:lsdException w:name="Table Web 2" w:semiHidden="1" w:unhideWhenUsed="1"/>
+    <w:lsdException w:name="Table Web 3" w:semiHidden="1" w:unhideWhenUsed="1"/>
     <w:lsdException w:name="Balloon Text" w:semiHidden="1" w:unhideWhenUsed="1"/>
     <w:lsdException w:name="Table Grid" w:uiPriority="39"/>
     <w:lsdException w:name="Table Theme" w:semiHidden="1" w:unhideWhenUsed="1"/>
@@ -5457,7 +5416,7 @@
 </file>
 
 <file path=customXml/itemProps2.xml><?xml version="1.0" encoding="utf-8"?>
-<ds:datastoreItem xmlns:ds="http://schemas.openxmlformats.org/officeDocument/2006/customXml" ds:itemID="{BBA25BA0-0359-49C8-8B07-4E2A64C0C9DD}">
+<ds:datastoreItem xmlns:ds="http://schemas.openxmlformats.org/officeDocument/2006/customXml" ds:itemID="{EBAA3249-4294-489F-9C70-29E960ACE0B2}">
   <ds:schemaRefs>
     <ds:schemaRef ds:uri="http://schemas.openxmlformats.org/officeDocument/2006/bibliography"/>
   </ds:schemaRefs>

</xml_diff>

<commit_message>
Correções sugeridas pela Silvana
A visão de comportamento está parcialmente corrigida, a Silvana irá mandar o restante
</commit_message>
<xml_diff>
--- a/docs/visao-comportamento/visao-comportamento.docx
+++ b/docs/visao-comportamento/visao-comportamento.docx
@@ -2539,6 +2539,13 @@
               </w:rPr>
               <w:t>Selecionar uma das alternativas da questão</w:t>
             </w:r>
+            <w:r>
+              <w:rPr>
+                <w:sz w:val="22"/>
+                <w:szCs w:val="22"/>
+              </w:rPr>
+              <w:t xml:space="preserve"> (*)</w:t>
+            </w:r>
           </w:p>
         </w:tc>
         <w:tc>
@@ -2581,37 +2588,100 @@
                 <w:szCs w:val="22"/>
               </w:rPr>
             </w:pPr>
+          </w:p>
+        </w:tc>
+        <w:tc>
+          <w:tcPr>
+            <w:tcW w:w="3453" w:type="dxa"/>
+            <w:tcBorders>
+              <w:top w:val="single" w:sz="4" w:space="0" w:color="auto"/>
+              <w:left w:val="single" w:sz="4" w:space="0" w:color="auto"/>
+              <w:bottom w:val="single" w:sz="4" w:space="0" w:color="auto"/>
+              <w:right w:val="single" w:sz="4" w:space="0" w:color="auto"/>
+            </w:tcBorders>
+          </w:tcPr>
+          <w:p>
+            <w:pPr>
+              <w:spacing w:line="276" w:lineRule="auto"/>
+              <w:rPr>
+                <w:sz w:val="22"/>
+                <w:szCs w:val="22"/>
+              </w:rPr>
+            </w:pPr>
+            <w:r>
+              <w:rPr>
+                <w:sz w:val="22"/>
+                <w:szCs w:val="22"/>
+              </w:rPr>
+              <w:t>Salva a pontuação d</w:t>
+            </w:r>
+            <w:r>
+              <w:rPr>
+                <w:sz w:val="22"/>
+                <w:szCs w:val="22"/>
+              </w:rPr>
+              <w:t xml:space="preserve">a </w:t>
+            </w:r>
+            <w:r>
+              <w:rPr>
+                <w:sz w:val="22"/>
+                <w:szCs w:val="22"/>
+              </w:rPr>
+              <w:t>resposta</w:t>
+            </w:r>
+          </w:p>
+        </w:tc>
+      </w:tr>
+      <w:tr>
+        <w:tc>
+          <w:tcPr>
+            <w:tcW w:w="5569" w:type="dxa"/>
+            <w:tcBorders>
+              <w:top w:val="single" w:sz="4" w:space="0" w:color="auto"/>
+              <w:left w:val="single" w:sz="4" w:space="0" w:color="auto"/>
+              <w:bottom w:val="single" w:sz="4" w:space="0" w:color="auto"/>
+              <w:right w:val="single" w:sz="4" w:space="0" w:color="auto"/>
+            </w:tcBorders>
+          </w:tcPr>
+          <w:p>
+            <w:pPr>
+              <w:spacing w:line="276" w:lineRule="auto"/>
+              <w:rPr>
+                <w:sz w:val="22"/>
+                <w:szCs w:val="22"/>
+              </w:rPr>
+            </w:pPr>
+          </w:p>
+        </w:tc>
+        <w:tc>
+          <w:tcPr>
+            <w:tcW w:w="3453" w:type="dxa"/>
+            <w:tcBorders>
+              <w:top w:val="single" w:sz="4" w:space="0" w:color="auto"/>
+              <w:left w:val="single" w:sz="4" w:space="0" w:color="auto"/>
+              <w:bottom w:val="single" w:sz="4" w:space="0" w:color="auto"/>
+              <w:right w:val="single" w:sz="4" w:space="0" w:color="auto"/>
+            </w:tcBorders>
+          </w:tcPr>
+          <w:p>
+            <w:pPr>
+              <w:spacing w:line="276" w:lineRule="auto"/>
+              <w:rPr>
+                <w:sz w:val="22"/>
+                <w:szCs w:val="22"/>
+              </w:rPr>
+            </w:pPr>
+            <w:r>
+              <w:rPr>
+                <w:sz w:val="22"/>
+                <w:szCs w:val="22"/>
+              </w:rPr>
+              <w:t>Carrega próxima pergunta (Retorna no *)</w:t>
+            </w:r>
             <w:bookmarkStart w:id="0" w:name="_GoBack"/>
             <w:bookmarkEnd w:id="0"/>
           </w:p>
         </w:tc>
-        <w:tc>
-          <w:tcPr>
-            <w:tcW w:w="3453" w:type="dxa"/>
-            <w:tcBorders>
-              <w:top w:val="single" w:sz="4" w:space="0" w:color="auto"/>
-              <w:left w:val="single" w:sz="4" w:space="0" w:color="auto"/>
-              <w:bottom w:val="single" w:sz="4" w:space="0" w:color="auto"/>
-              <w:right w:val="single" w:sz="4" w:space="0" w:color="auto"/>
-            </w:tcBorders>
-          </w:tcPr>
-          <w:p>
-            <w:pPr>
-              <w:spacing w:line="276" w:lineRule="auto"/>
-              <w:rPr>
-                <w:sz w:val="22"/>
-                <w:szCs w:val="22"/>
-              </w:rPr>
-            </w:pPr>
-            <w:r>
-              <w:rPr>
-                <w:sz w:val="22"/>
-                <w:szCs w:val="22"/>
-              </w:rPr>
-              <w:t>Salva a pontuação de cada resposta</w:t>
-            </w:r>
-          </w:p>
-        </w:tc>
       </w:tr>
       <w:tr>
         <w:tc>
@@ -2659,48 +2729,6 @@
               </w:rPr>
               <w:t>Exibe o perfil econômico relacionado às respostas</w:t>
             </w:r>
-          </w:p>
-        </w:tc>
-      </w:tr>
-      <w:tr>
-        <w:tc>
-          <w:tcPr>
-            <w:tcW w:w="5569" w:type="dxa"/>
-            <w:tcBorders>
-              <w:top w:val="single" w:sz="4" w:space="0" w:color="auto"/>
-              <w:left w:val="single" w:sz="4" w:space="0" w:color="auto"/>
-              <w:bottom w:val="single" w:sz="4" w:space="0" w:color="auto"/>
-              <w:right w:val="single" w:sz="4" w:space="0" w:color="auto"/>
-            </w:tcBorders>
-          </w:tcPr>
-          <w:p>
-            <w:pPr>
-              <w:spacing w:line="276" w:lineRule="auto"/>
-              <w:rPr>
-                <w:sz w:val="22"/>
-                <w:szCs w:val="22"/>
-              </w:rPr>
-            </w:pPr>
-          </w:p>
-        </w:tc>
-        <w:tc>
-          <w:tcPr>
-            <w:tcW w:w="3453" w:type="dxa"/>
-            <w:tcBorders>
-              <w:top w:val="single" w:sz="4" w:space="0" w:color="auto"/>
-              <w:left w:val="single" w:sz="4" w:space="0" w:color="auto"/>
-              <w:bottom w:val="single" w:sz="4" w:space="0" w:color="auto"/>
-              <w:right w:val="single" w:sz="4" w:space="0" w:color="auto"/>
-            </w:tcBorders>
-          </w:tcPr>
-          <w:p>
-            <w:pPr>
-              <w:spacing w:line="276" w:lineRule="auto"/>
-              <w:rPr>
-                <w:sz w:val="22"/>
-                <w:szCs w:val="22"/>
-              </w:rPr>
-            </w:pPr>
           </w:p>
         </w:tc>
       </w:tr>
@@ -4600,14 +4628,14 @@
     <w:charset w:val="00"/>
     <w:family w:val="swiss"/>
     <w:pitch w:val="variable"/>
-    <w:sig w:usb0="E0002AFF" w:usb1="C000247B" w:usb2="00000009" w:usb3="00000000" w:csb0="000001FF" w:csb1="00000000"/>
+    <w:sig w:usb0="E4002EFF" w:usb1="C000247B" w:usb2="00000009" w:usb3="00000000" w:csb0="000001FF" w:csb1="00000000"/>
   </w:font>
   <w:font w:name="Calibri Light">
     <w:panose1 w:val="020F0302020204030204"/>
     <w:charset w:val="00"/>
     <w:family w:val="swiss"/>
     <w:pitch w:val="variable"/>
-    <w:sig w:usb0="E0002AFF" w:usb1="C000247B" w:usb2="00000009" w:usb3="00000000" w:csb0="000001FF" w:csb1="00000000"/>
+    <w:sig w:usb0="E4002EFF" w:usb1="C000247B" w:usb2="00000009" w:usb3="00000000" w:csb0="000001FF" w:csb1="00000000"/>
   </w:font>
 </w:fonts>
 </file>
@@ -4646,6 +4674,7 @@
     <w:rsid w:val="00B42A3E"/>
     <w:rsid w:val="00D32ED5"/>
     <w:rsid w:val="00D76615"/>
+    <w:rsid w:val="00F503BF"/>
     <w:rsid w:val="00F95822"/>
     <w:rsid w:val="00FC1F62"/>
   </w:rsids>
@@ -5416,7 +5445,7 @@
 </file>
 
 <file path=customXml/itemProps2.xml><?xml version="1.0" encoding="utf-8"?>
-<ds:datastoreItem xmlns:ds="http://schemas.openxmlformats.org/officeDocument/2006/customXml" ds:itemID="{EBAA3249-4294-489F-9C70-29E960ACE0B2}">
+<ds:datastoreItem xmlns:ds="http://schemas.openxmlformats.org/officeDocument/2006/customXml" ds:itemID="{C66ADF25-FC6A-46DC-B04A-D84A2772600C}">
   <ds:schemaRefs>
     <ds:schemaRef ds:uri="http://schemas.openxmlformats.org/officeDocument/2006/bibliography"/>
   </ds:schemaRefs>

</xml_diff>

<commit_message>
Término das correções sugeridas pela Silvana
</commit_message>
<xml_diff>
--- a/docs/visao-comportamento/visao-comportamento.docx
+++ b/docs/visao-comportamento/visao-comportamento.docx
@@ -581,17 +581,8 @@
                 <w:sz w:val="22"/>
                 <w:szCs w:val="22"/>
               </w:rPr>
-              <w:t xml:space="preserve">Clicar no ícone de lupa ou teclar </w:t>
-            </w:r>
-            <w:proofErr w:type="spellStart"/>
-            <w:r>
-              <w:rPr>
-                <w:sz w:val="22"/>
-                <w:szCs w:val="22"/>
-              </w:rPr>
-              <w:t>Enter</w:t>
-            </w:r>
-            <w:proofErr w:type="spellEnd"/>
+              <w:t>Clicar no ícone de lupa ou teclar Enter</w:t>
+            </w:r>
           </w:p>
         </w:tc>
         <w:tc>
@@ -1208,17 +1199,8 @@
                 <w:sz w:val="22"/>
                 <w:szCs w:val="22"/>
               </w:rPr>
-              <w:t xml:space="preserve">Clicar no ícone de lupa ou teclar </w:t>
-            </w:r>
-            <w:proofErr w:type="spellStart"/>
-            <w:r>
-              <w:rPr>
-                <w:sz w:val="22"/>
-                <w:szCs w:val="22"/>
-              </w:rPr>
-              <w:t>Enter</w:t>
-            </w:r>
-            <w:proofErr w:type="spellEnd"/>
+              <w:t>Clicar no ícone de lupa ou teclar Enter</w:t>
+            </w:r>
           </w:p>
         </w:tc>
         <w:tc>
@@ -2537,7 +2519,7 @@
                 <w:sz w:val="22"/>
                 <w:szCs w:val="22"/>
               </w:rPr>
-              <w:t>Selecionar uma das alternativas da questão</w:t>
+              <w:t>Seleciona uma das alternativas da questão</w:t>
             </w:r>
             <w:r>
               <w:rPr>
@@ -2676,10 +2658,73 @@
                 <w:sz w:val="22"/>
                 <w:szCs w:val="22"/>
               </w:rPr>
-              <w:t>Carrega próxima pergunta (Retorna no *)</w:t>
+              <w:t xml:space="preserve">Carrega próxima pergunta </w:t>
+            </w:r>
+            <w:r>
+              <w:rPr>
+                <w:sz w:val="22"/>
+                <w:szCs w:val="22"/>
+              </w:rPr>
+              <w:t xml:space="preserve">até que </w:t>
+            </w:r>
+            <w:r>
+              <w:rPr>
+                <w:sz w:val="22"/>
+                <w:szCs w:val="22"/>
+              </w:rPr>
+              <w:t>todas as perguntas estejam respondidas</w:t>
             </w:r>
             <w:bookmarkStart w:id="0" w:name="_GoBack"/>
             <w:bookmarkEnd w:id="0"/>
+          </w:p>
+        </w:tc>
+      </w:tr>
+      <w:tr>
+        <w:tc>
+          <w:tcPr>
+            <w:tcW w:w="5569" w:type="dxa"/>
+            <w:tcBorders>
+              <w:top w:val="single" w:sz="4" w:space="0" w:color="auto"/>
+              <w:left w:val="single" w:sz="4" w:space="0" w:color="auto"/>
+              <w:bottom w:val="single" w:sz="4" w:space="0" w:color="auto"/>
+              <w:right w:val="single" w:sz="4" w:space="0" w:color="auto"/>
+            </w:tcBorders>
+          </w:tcPr>
+          <w:p>
+            <w:pPr>
+              <w:spacing w:line="276" w:lineRule="auto"/>
+              <w:rPr>
+                <w:sz w:val="22"/>
+                <w:szCs w:val="22"/>
+              </w:rPr>
+            </w:pPr>
+          </w:p>
+        </w:tc>
+        <w:tc>
+          <w:tcPr>
+            <w:tcW w:w="3453" w:type="dxa"/>
+            <w:tcBorders>
+              <w:top w:val="single" w:sz="4" w:space="0" w:color="auto"/>
+              <w:left w:val="single" w:sz="4" w:space="0" w:color="auto"/>
+              <w:bottom w:val="single" w:sz="4" w:space="0" w:color="auto"/>
+              <w:right w:val="single" w:sz="4" w:space="0" w:color="auto"/>
+            </w:tcBorders>
+          </w:tcPr>
+          <w:p>
+            <w:pPr>
+              <w:spacing w:line="276" w:lineRule="auto"/>
+              <w:rPr>
+                <w:sz w:val="22"/>
+                <w:szCs w:val="22"/>
+              </w:rPr>
+            </w:pPr>
+            <w:r>
+              <w:rPr>
+                <w:sz w:val="22"/>
+                <w:szCs w:val="22"/>
+              </w:rPr>
+              <w:t>Exibe a pergunta (Retorna ao *)</w:t>
+            </w:r>
           </w:p>
         </w:tc>
       </w:tr>
@@ -4672,6 +4717,7 @@
     <w:rsid w:val="00A52B08"/>
     <w:rsid w:val="00AB077F"/>
     <w:rsid w:val="00B42A3E"/>
+    <w:rsid w:val="00C748FD"/>
     <w:rsid w:val="00D32ED5"/>
     <w:rsid w:val="00D76615"/>
     <w:rsid w:val="00F503BF"/>
@@ -5445,7 +5491,7 @@
 </file>
 
 <file path=customXml/itemProps2.xml><?xml version="1.0" encoding="utf-8"?>
-<ds:datastoreItem xmlns:ds="http://schemas.openxmlformats.org/officeDocument/2006/customXml" ds:itemID="{C66ADF25-FC6A-46DC-B04A-D84A2772600C}">
+<ds:datastoreItem xmlns:ds="http://schemas.openxmlformats.org/officeDocument/2006/customXml" ds:itemID="{7792B345-EDA0-4B86-9B0F-4A1A38AB3A93}">
   <ds:schemaRefs>
     <ds:schemaRef ds:uri="http://schemas.openxmlformats.org/officeDocument/2006/bibliography"/>
   </ds:schemaRefs>

</xml_diff>